<commit_message>
Corrección Casos de uso extendido
</commit_message>
<xml_diff>
--- a/I trimestre/Casos de uso/Diagramas de caso de uso extendido OIS EQUIPO.docx
+++ b/I trimestre/Casos de uso/Diagramas de caso de uso extendido OIS EQUIPO.docx
@@ -2377,7 +2377,7 @@
               <w:rPr>
                 <w:rtl w:val="0"/>
               </w:rPr>
-              <w:t xml:space="preserve">C.U.2</w:t>
+              <w:t xml:space="preserve">C.U.1</w:t>
             </w:r>
           </w:p>
         </w:tc>
@@ -2475,7 +2475,7 @@
               <w:rPr>
                 <w:rtl w:val="0"/>
               </w:rPr>
-              <w:t xml:space="preserve">RF01</w:t>
+              <w:t xml:space="preserve">RF10</w:t>
             </w:r>
           </w:p>
         </w:tc>
@@ -2642,11 +2642,103 @@
           </w:p>
           <w:p>
             <w:pPr>
-              <w:spacing w:after="0" w:line="276" w:lineRule="auto"/>
-              <w:ind w:left="0" w:firstLine="0"/>
-              <w:jc w:val="both"/>
-              <w:rPr/>
-            </w:pPr>
+              <w:numPr>
+                <w:ilvl w:val="0"/>
+                <w:numId w:val="6"/>
+              </w:numPr>
+              <w:spacing w:after="0" w:line="276" w:lineRule="auto"/>
+              <w:ind w:left="720" w:hanging="360"/>
+              <w:jc w:val="both"/>
+              <w:rPr>
+                <w:u w:val="none"/>
+              </w:rPr>
+            </w:pPr>
+            <w:r>
+              <w:rPr>
+                <w:rtl w:val="0"/>
+              </w:rPr>
+              <w:t xml:space="preserve">El sistema muestra una ventana en la cual el actor podrá migrar datos de los registros de usuarios.</w:t>
+            </w:r>
+          </w:p>
+          <w:p>
+            <w:pPr>
+              <w:numPr>
+                <w:ilvl w:val="0"/>
+                <w:numId w:val="6"/>
+              </w:numPr>
+              <w:spacing w:after="0" w:line="276" w:lineRule="auto"/>
+              <w:ind w:left="720" w:hanging="360"/>
+              <w:jc w:val="both"/>
+              <w:rPr>
+                <w:u w:val="none"/>
+              </w:rPr>
+            </w:pPr>
+            <w:r>
+              <w:rPr>
+                <w:rtl w:val="0"/>
+              </w:rPr>
+              <w:t xml:space="preserve">El actor dará click en el botón migrar datos.</w:t>
+            </w:r>
+          </w:p>
+          <w:p>
+            <w:pPr>
+              <w:numPr>
+                <w:ilvl w:val="0"/>
+                <w:numId w:val="6"/>
+              </w:numPr>
+              <w:spacing w:after="0" w:line="276" w:lineRule="auto"/>
+              <w:ind w:left="720" w:hanging="360"/>
+              <w:jc w:val="both"/>
+              <w:rPr>
+                <w:u w:val="none"/>
+              </w:rPr>
+            </w:pPr>
+            <w:r>
+              <w:rPr>
+                <w:rtl w:val="0"/>
+              </w:rPr>
+              <w:t xml:space="preserve">El actor elige la base de datos que desea migrar.</w:t>
+            </w:r>
+          </w:p>
+          <w:p>
+            <w:pPr>
+              <w:numPr>
+                <w:ilvl w:val="0"/>
+                <w:numId w:val="6"/>
+              </w:numPr>
+              <w:spacing w:after="0" w:line="276" w:lineRule="auto"/>
+              <w:ind w:left="720" w:hanging="360"/>
+              <w:jc w:val="both"/>
+              <w:rPr>
+                <w:u w:val="none"/>
+              </w:rPr>
+            </w:pPr>
+            <w:r>
+              <w:rPr>
+                <w:rtl w:val="0"/>
+              </w:rPr>
+              <w:t xml:space="preserve">El sistema verifica los datos almacenados.</w:t>
+            </w:r>
+          </w:p>
+          <w:p>
+            <w:pPr>
+              <w:numPr>
+                <w:ilvl w:val="0"/>
+                <w:numId w:val="6"/>
+              </w:numPr>
+              <w:spacing w:after="0" w:line="276" w:lineRule="auto"/>
+              <w:ind w:left="720" w:hanging="360"/>
+              <w:jc w:val="both"/>
+              <w:rPr>
+                <w:u w:val="none"/>
+              </w:rPr>
+            </w:pPr>
+            <w:r>
+              <w:rPr>
+                <w:rtl w:val="0"/>
+              </w:rPr>
+              <w:t xml:space="preserve">El sistema guarda los registros.</w:t>
+            </w:r>
             <w:r>
               <w:rPr>
                 <w:rtl w:val="0"/>
@@ -2721,6 +2813,7 @@
               <w:rPr>
                 <w:rtl w:val="0"/>
               </w:rPr>
+              <w:t xml:space="preserve">Los usuarios registrados por la migración de datos podrán iniciar sesion normalmente.</w:t>
             </w:r>
           </w:p>
         </w:tc>
@@ -2761,6 +2854,39 @@
                 <w:rtl w:val="0"/>
               </w:rPr>
               <w:t xml:space="preserve">Excepciones</w:t>
+            </w:r>
+          </w:p>
+          <w:p>
+            <w:pPr>
+              <w:spacing w:after="0" w:line="276" w:lineRule="auto"/>
+              <w:jc w:val="both"/>
+              <w:rPr>
+                <w:b w:val="1"/>
+              </w:rPr>
+            </w:pPr>
+            <w:r>
+              <w:rPr>
+                <w:rtl w:val="0"/>
+              </w:rPr>
+              <w:t xml:space="preserve">1.1 Si el actor solo desea registrar un usuario no se utilizara la migración de datos.</w:t>
+            </w:r>
+            <w:r>
+              <w:rPr>
+                <w:rtl w:val="0"/>
+              </w:rPr>
+            </w:r>
+          </w:p>
+          <w:p>
+            <w:pPr>
+              <w:spacing w:after="0" w:line="276" w:lineRule="auto"/>
+              <w:jc w:val="both"/>
+              <w:rPr/>
+            </w:pPr>
+            <w:r>
+              <w:rPr>
+                <w:rtl w:val="0"/>
+              </w:rPr>
+              <w:t xml:space="preserve">2.2 No hay registros por los cuales se deba utilizar la migración de datos.</w:t>
             </w:r>
           </w:p>
           <w:p>
@@ -5599,7 +5725,7 @@
             <w:pPr>
               <w:numPr>
                 <w:ilvl w:val="0"/>
-                <w:numId w:val="7"/>
+                <w:numId w:val="8"/>
               </w:numPr>
               <w:spacing w:after="0" w:line="276" w:lineRule="auto"/>
               <w:ind w:left="720" w:hanging="360"/>
@@ -5619,7 +5745,7 @@
             <w:pPr>
               <w:numPr>
                 <w:ilvl w:val="0"/>
-                <w:numId w:val="7"/>
+                <w:numId w:val="8"/>
               </w:numPr>
               <w:spacing w:after="0" w:line="276" w:lineRule="auto"/>
               <w:ind w:left="720" w:hanging="360"/>
@@ -5639,7 +5765,7 @@
             <w:pPr>
               <w:numPr>
                 <w:ilvl w:val="0"/>
-                <w:numId w:val="7"/>
+                <w:numId w:val="8"/>
               </w:numPr>
               <w:spacing w:after="0" w:line="276" w:lineRule="auto"/>
               <w:ind w:left="720" w:hanging="360"/>
@@ -5659,7 +5785,7 @@
             <w:pPr>
               <w:numPr>
                 <w:ilvl w:val="0"/>
-                <w:numId w:val="7"/>
+                <w:numId w:val="8"/>
               </w:numPr>
               <w:spacing w:after="0" w:line="276" w:lineRule="auto"/>
               <w:ind w:left="720" w:hanging="360"/>
@@ -5679,7 +5805,7 @@
             <w:pPr>
               <w:numPr>
                 <w:ilvl w:val="0"/>
-                <w:numId w:val="7"/>
+                <w:numId w:val="8"/>
               </w:numPr>
               <w:spacing w:after="0" w:line="276" w:lineRule="auto"/>
               <w:ind w:left="720" w:hanging="360"/>
@@ -5699,7 +5825,7 @@
             <w:pPr>
               <w:numPr>
                 <w:ilvl w:val="0"/>
-                <w:numId w:val="7"/>
+                <w:numId w:val="8"/>
               </w:numPr>
               <w:spacing w:after="0" w:line="276" w:lineRule="auto"/>
               <w:ind w:left="720" w:hanging="360"/>
@@ -5719,7 +5845,7 @@
             <w:pPr>
               <w:numPr>
                 <w:ilvl w:val="0"/>
-                <w:numId w:val="7"/>
+                <w:numId w:val="8"/>
               </w:numPr>
               <w:spacing w:after="0" w:line="276" w:lineRule="auto"/>
               <w:ind w:left="720" w:hanging="360"/>
@@ -6933,7 +7059,7 @@
               <w:rPr>
                 <w:rtl w:val="0"/>
               </w:rPr>
-              <w:t xml:space="preserve">C.U.4 y C.U.6</w:t>
+              <w:t xml:space="preserve">C.U.6</w:t>
             </w:r>
           </w:p>
         </w:tc>
@@ -8277,7 +8403,7 @@
               <w:rPr>
                 <w:rtl w:val="0"/>
               </w:rPr>
-              <w:t xml:space="preserve">C.U.4 y C.U.6</w:t>
+              <w:t xml:space="preserve">C.U.5</w:t>
             </w:r>
           </w:p>
         </w:tc>
@@ -8457,7 +8583,19 @@
               <w:rPr>
                 <w:rtl w:val="0"/>
               </w:rPr>
-              <w:t xml:space="preserve">El actor hace click en el botón aulas de la sección gestionar.</w:t>
+              <w:t xml:space="preserve">El actor hace </w:t>
+            </w:r>
+            <w:r>
+              <w:rPr>
+                <w:rtl w:val="0"/>
+              </w:rPr>
+              <w:t xml:space="preserve">click</w:t>
+            </w:r>
+            <w:r>
+              <w:rPr>
+                <w:rtl w:val="0"/>
+              </w:rPr>
+              <w:t xml:space="preserve"> en el botón aulas de la sección gestionar.</w:t>
             </w:r>
           </w:p>
           <w:p>
@@ -9212,7 +9350,7 @@
               <w:rPr>
                 <w:rtl w:val="0"/>
               </w:rPr>
-              <w:t xml:space="preserve">C.U.9</w:t>
+              <w:t xml:space="preserve">C.U.6 y C.U.5</w:t>
             </w:r>
           </w:p>
         </w:tc>
@@ -9534,6 +9672,7 @@
               <w:rPr>
                 <w:rtl w:val="0"/>
               </w:rPr>
+              <w:t xml:space="preserve">El Actor podrá revisar estos reportes dependiendo las veces que se necesite.</w:t>
             </w:r>
           </w:p>
           <w:p>
@@ -10985,7 +11124,7 @@
             <w:pPr>
               <w:numPr>
                 <w:ilvl w:val="0"/>
-                <w:numId w:val="6"/>
+                <w:numId w:val="7"/>
               </w:numPr>
               <w:spacing w:after="0" w:line="276" w:lineRule="auto"/>
               <w:ind w:left="720" w:hanging="360"/>
@@ -11005,7 +11144,7 @@
             <w:pPr>
               <w:numPr>
                 <w:ilvl w:val="0"/>
-                <w:numId w:val="6"/>
+                <w:numId w:val="7"/>
               </w:numPr>
               <w:spacing w:after="0" w:line="276" w:lineRule="auto"/>
               <w:ind w:left="720" w:hanging="360"/>
@@ -11025,7 +11164,7 @@
             <w:pPr>
               <w:numPr>
                 <w:ilvl w:val="0"/>
-                <w:numId w:val="6"/>
+                <w:numId w:val="7"/>
               </w:numPr>
               <w:spacing w:after="0" w:line="276" w:lineRule="auto"/>
               <w:ind w:left="720" w:hanging="360"/>
@@ -11258,6 +11397,7 @@
               <w:rPr>
                 <w:rtl w:val="0"/>
               </w:rPr>
+              <w:t xml:space="preserve">Indefinida, dependiendo de las veces que el usuario cierre su sesión. </w:t>
             </w:r>
           </w:p>
         </w:tc>
@@ -12213,6 +12353,116 @@
       </w:rPr>
     </w:lvl>
   </w:abstractNum>
+  <w:abstractNum w:abstractNumId="8">
+    <w:lvl w:ilvl="0">
+      <w:start w:val="1"/>
+      <w:numFmt w:val="decimal"/>
+      <w:lvlText w:val="%1."/>
+      <w:lvlJc w:val="left"/>
+      <w:pPr>
+        <w:ind w:left="720" w:hanging="360"/>
+      </w:pPr>
+      <w:rPr>
+        <w:u w:val="none"/>
+      </w:rPr>
+    </w:lvl>
+    <w:lvl w:ilvl="1">
+      <w:start w:val="1"/>
+      <w:numFmt w:val="lowerLetter"/>
+      <w:lvlText w:val="%2."/>
+      <w:lvlJc w:val="left"/>
+      <w:pPr>
+        <w:ind w:left="1440" w:hanging="360"/>
+      </w:pPr>
+      <w:rPr>
+        <w:u w:val="none"/>
+      </w:rPr>
+    </w:lvl>
+    <w:lvl w:ilvl="2">
+      <w:start w:val="1"/>
+      <w:numFmt w:val="lowerRoman"/>
+      <w:lvlText w:val="%3."/>
+      <w:lvlJc w:val="right"/>
+      <w:pPr>
+        <w:ind w:left="2160" w:hanging="360"/>
+      </w:pPr>
+      <w:rPr>
+        <w:u w:val="none"/>
+      </w:rPr>
+    </w:lvl>
+    <w:lvl w:ilvl="3">
+      <w:start w:val="1"/>
+      <w:numFmt w:val="decimal"/>
+      <w:lvlText w:val="%4."/>
+      <w:lvlJc w:val="left"/>
+      <w:pPr>
+        <w:ind w:left="2880" w:hanging="360"/>
+      </w:pPr>
+      <w:rPr>
+        <w:u w:val="none"/>
+      </w:rPr>
+    </w:lvl>
+    <w:lvl w:ilvl="4">
+      <w:start w:val="1"/>
+      <w:numFmt w:val="lowerLetter"/>
+      <w:lvlText w:val="%5."/>
+      <w:lvlJc w:val="left"/>
+      <w:pPr>
+        <w:ind w:left="3600" w:hanging="360"/>
+      </w:pPr>
+      <w:rPr>
+        <w:u w:val="none"/>
+      </w:rPr>
+    </w:lvl>
+    <w:lvl w:ilvl="5">
+      <w:start w:val="1"/>
+      <w:numFmt w:val="lowerRoman"/>
+      <w:lvlText w:val="%6."/>
+      <w:lvlJc w:val="right"/>
+      <w:pPr>
+        <w:ind w:left="4320" w:hanging="360"/>
+      </w:pPr>
+      <w:rPr>
+        <w:u w:val="none"/>
+      </w:rPr>
+    </w:lvl>
+    <w:lvl w:ilvl="6">
+      <w:start w:val="1"/>
+      <w:numFmt w:val="decimal"/>
+      <w:lvlText w:val="%7."/>
+      <w:lvlJc w:val="left"/>
+      <w:pPr>
+        <w:ind w:left="5040" w:hanging="360"/>
+      </w:pPr>
+      <w:rPr>
+        <w:u w:val="none"/>
+      </w:rPr>
+    </w:lvl>
+    <w:lvl w:ilvl="7">
+      <w:start w:val="1"/>
+      <w:numFmt w:val="lowerLetter"/>
+      <w:lvlText w:val="%8."/>
+      <w:lvlJc w:val="left"/>
+      <w:pPr>
+        <w:ind w:left="5760" w:hanging="360"/>
+      </w:pPr>
+      <w:rPr>
+        <w:u w:val="none"/>
+      </w:rPr>
+    </w:lvl>
+    <w:lvl w:ilvl="8">
+      <w:start w:val="1"/>
+      <w:numFmt w:val="lowerRoman"/>
+      <w:lvlText w:val="%9."/>
+      <w:lvlJc w:val="right"/>
+      <w:pPr>
+        <w:ind w:left="6480" w:hanging="360"/>
+      </w:pPr>
+      <w:rPr>
+        <w:u w:val="none"/>
+      </w:rPr>
+    </w:lvl>
+  </w:abstractNum>
   <w:num w:numId="1">
     <w:abstractNumId w:val="1"/>
   </w:num>
@@ -12233,6 +12483,9 @@
   </w:num>
   <w:num w:numId="7">
     <w:abstractNumId w:val="7"/>
+  </w:num>
+  <w:num w:numId="8">
+    <w:abstractNumId w:val="8"/>
   </w:num>
 </w:numbering>
 </file>

</xml_diff>